<commit_message>
global change #2 create_docx_question()
</commit_message>
<xml_diff>
--- a/media/template.docx
+++ b/media/template.docx
@@ -700,9 +700,10 @@
     <w:name w:val="exam_table_style"/>
     <w:basedOn w:val="a1"/>
     <w:uiPriority w:val="99"/>
-    <w:rsid w:val="00137585"/>
+    <w:rsid w:val="00B94D05"/>
     <w:pPr>
       <w:spacing w:after="0" w:line="360" w:lineRule="auto"/>
+      <w:jc w:val="center"/>
     </w:pPr>
     <w:rPr>
       <w:rFonts w:ascii="Times New Roman" w:hAnsi="Times New Roman"/>
@@ -718,6 +719,34 @@
       </w:tblBorders>
     </w:tblPr>
     <w:tcPr>
+      <w:vAlign w:val="bottom"/>
+    </w:tcPr>
+  </w:style>
+  <w:style w:type="table" w:customStyle="1" w:styleId="afterpartstyle">
+    <w:name w:val="after_part_style"/>
+    <w:basedOn w:val="a1"/>
+    <w:uiPriority w:val="99"/>
+    <w:rsid w:val="00E31162"/>
+    <w:pPr>
+      <w:spacing w:after="0" w:line="360" w:lineRule="auto"/>
+    </w:pPr>
+    <w:rPr>
+      <w:rFonts w:ascii="Times New Roman" w:hAnsi="Times New Roman"/>
+      <w:b/>
+      <w:sz w:val="24"/>
+    </w:rPr>
+    <w:tblPr>
+      <w:tblBorders>
+        <w:top w:val="single" w:sz="4" w:space="0" w:color="auto"/>
+        <w:left w:val="single" w:sz="4" w:space="0" w:color="auto"/>
+        <w:bottom w:val="single" w:sz="4" w:space="0" w:color="auto"/>
+        <w:right w:val="single" w:sz="4" w:space="0" w:color="auto"/>
+        <w:insideH w:val="single" w:sz="4" w:space="0" w:color="auto"/>
+        <w:insideV w:val="single" w:sz="4" w:space="0" w:color="auto"/>
+      </w:tblBorders>
+    </w:tblPr>
+    <w:tcPr>
+      <w:shd w:val="clear" w:color="auto" w:fill="FFFFFF" w:themeFill="background1"/>
       <w:vAlign w:val="center"/>
     </w:tcPr>
   </w:style>

</xml_diff>